<commit_message>
edit chuong 1 4
</commit_message>
<xml_diff>
--- a/Luận Văn/Chương I.docx
+++ b/Luận Văn/Chương I.docx
@@ -1,6 +1,6 @@
 
 <file path=word/document.xml><?xml version="1.0" encoding="utf-8"?>
-<w:document xmlns:wpc="http://schemas.microsoft.com/office/word/2010/wordprocessingCanvas" xmlns:cx="http://schemas.microsoft.com/office/drawing/2014/chartex" xmlns:cx1="http://schemas.microsoft.com/office/drawing/2015/9/8/chartex" xmlns:cx2="http://schemas.microsoft.com/office/drawing/2015/10/21/chartex" xmlns:cx3="http://schemas.microsoft.com/office/drawing/2016/5/9/chartex" xmlns:cx4="http://schemas.microsoft.com/office/drawing/2016/5/10/chartex" xmlns:cx5="http://schemas.microsoft.com/office/drawing/2016/5/11/chartex" xmlns:cx6="http://schemas.microsoft.com/office/drawing/2016/5/12/chartex" xmlns:cx7="http://schemas.microsoft.com/office/drawing/2016/5/13/chartex" xmlns:cx8="http://schemas.microsoft.com/office/drawing/2016/5/14/chartex" xmlns:mc="http://schemas.openxmlformats.org/markup-compatibility/2006" xmlns:aink="http://schemas.microsoft.com/office/drawing/2016/ink" xmlns:am3d="http://schemas.microsoft.com/office/drawing/2017/model3d" xmlns:o="urn:schemas-microsoft-com:office:office" xmlns:r="http://schemas.openxmlformats.org/officeDocument/2006/relationships" xmlns:m="http://schemas.openxmlformats.org/officeDocument/2006/math" xmlns:v="urn:schemas-microsoft-com:vml" xmlns:wp14="http://schemas.microsoft.com/office/word/2010/wordprocessingDrawing" xmlns:wp="http://schemas.openxmlformats.org/drawingml/2006/wordprocessingDrawing" xmlns:w10="urn:schemas-microsoft-com:office:word" xmlns:w="http://schemas.openxmlformats.org/wordprocessingml/2006/main" xmlns:w14="http://schemas.microsoft.com/office/word/2010/wordml" xmlns:w15="http://schemas.microsoft.com/office/word/2012/wordml" xmlns:w16cid="http://schemas.microsoft.com/office/word/2016/wordml/cid" xmlns:w16se="http://schemas.microsoft.com/office/word/2015/wordml/symex" xmlns:wpg="http://schemas.microsoft.com/office/word/2010/wordprocessingGroup" xmlns:wpi="http://schemas.microsoft.com/office/word/2010/wordprocessingInk" xmlns:wne="http://schemas.microsoft.com/office/word/2006/wordml" xmlns:wps="http://schemas.microsoft.com/office/word/2010/wordprocessingShape" mc:Ignorable="w14 w15 w16se w16cid wp14">
+<w:document xmlns:wpc="http://schemas.microsoft.com/office/word/2010/wordprocessingCanvas" xmlns:cx="http://schemas.microsoft.com/office/drawing/2014/chartex" xmlns:cx1="http://schemas.microsoft.com/office/drawing/2015/9/8/chartex" xmlns:cx2="http://schemas.microsoft.com/office/drawing/2015/10/21/chartex" xmlns:cx3="http://schemas.microsoft.com/office/drawing/2016/5/9/chartex" xmlns:cx4="http://schemas.microsoft.com/office/drawing/2016/5/10/chartex" xmlns:cx5="http://schemas.microsoft.com/office/drawing/2016/5/11/chartex" xmlns:cx6="http://schemas.microsoft.com/office/drawing/2016/5/12/chartex" xmlns:cx7="http://schemas.microsoft.com/office/drawing/2016/5/13/chartex" xmlns:cx8="http://schemas.microsoft.com/office/drawing/2016/5/14/chartex" xmlns:mc="http://schemas.openxmlformats.org/markup-compatibility/2006" xmlns:aink="http://schemas.microsoft.com/office/drawing/2016/ink" xmlns:am3d="http://schemas.microsoft.com/office/drawing/2017/model3d" xmlns:o="urn:schemas-microsoft-com:office:office" xmlns:r="http://schemas.openxmlformats.org/officeDocument/2006/relationships" xmlns:m="http://schemas.openxmlformats.org/officeDocument/2006/math" xmlns:v="urn:schemas-microsoft-com:vml" xmlns:wp14="http://schemas.microsoft.com/office/word/2010/wordprocessingDrawing" xmlns:wp="http://schemas.openxmlformats.org/drawingml/2006/wordprocessingDrawing" xmlns:w10="urn:schemas-microsoft-com:office:word" xmlns:w="http://schemas.openxmlformats.org/wordprocessingml/2006/main" xmlns:w14="http://schemas.microsoft.com/office/word/2010/wordml" xmlns:w15="http://schemas.microsoft.com/office/word/2012/wordml" xmlns:w16cex="http://schemas.microsoft.com/office/word/2018/wordml/cex" xmlns:w16cid="http://schemas.microsoft.com/office/word/2016/wordml/cid" xmlns:w16="http://schemas.microsoft.com/office/word/2018/wordml" xmlns:w16se="http://schemas.microsoft.com/office/word/2015/wordml/symex" xmlns:wpg="http://schemas.microsoft.com/office/word/2010/wordprocessingGroup" xmlns:wpi="http://schemas.microsoft.com/office/word/2010/wordprocessingInk" xmlns:wne="http://schemas.microsoft.com/office/word/2006/wordml" xmlns:wps="http://schemas.microsoft.com/office/word/2010/wordprocessingShape" mc:Ignorable="w14 w15 w16se w16cid w16 w16cex wp14">
   <w:body>
     <w:p>
       <w:pPr>
@@ -26,7 +26,7 @@
     </w:p>
     <w:p>
       <w:pPr>
-        <w:spacing w:before="100" w:beforeAutospacing="1" w:after="100" w:afterAutospacing="1"/>
+        <w:spacing w:before="100" w:beforeAutospacing="1" w:after="100" w:afterAutospacing="1" w:line="360" w:lineRule="auto"/>
         <w:rPr>
           <w:rFonts w:ascii="Arial" w:eastAsia="Times New Roman" w:hAnsi="Arial" w:cs="Arial"/>
           <w:sz w:val="32"/>
@@ -110,7 +110,68 @@
           <w:szCs w:val="28"/>
           <w:lang w:val="vi-VN"/>
         </w:rPr>
-        <w:t>Vì thế, con người mong muốn có thêm những công cụ hỗ trợ họ một phần giúp họ có thể tạm thời bỏ qua sự khác biết ngôn ngữ khác nhau để hoàn thành một mục đích của họ. Từ đó các dịch vụ về ngôn ngữ được ra đời và phát triển một cách nhanh chóng.</w:t>
+        <w:t>Trên thế giới có khoảng bảy ngàn ngôn ngữ khác nhau, mỗi ngôn ngữ lại bị phân hoá theo từng vùng miền, quốc gia mà cách viết cũng khác nhau dẫn đến sự hình thành phương ngữ lẫn các biến thể ngôn ngữ dẫn đến các dịch vụ dịch máy vì thế cũng bị hạn chế đi rất nhiều. Ở các nước phát triển trên thế giới đã có nhiều dịch vụ dịch máy được phát triển. Tuy nhiên, các dịch vụ này phụ vụ chủ yếu cho thị trường của họ nên những ngôn ngữ khác thì hạn chế hơn.</w:t>
+      </w:r>
+    </w:p>
+    <w:p>
+      <w:pPr>
+        <w:pStyle w:val="NormalWeb"/>
+        <w:spacing w:before="0" w:beforeAutospacing="0" w:line="360" w:lineRule="auto"/>
+        <w:rPr>
+          <w:rFonts w:ascii="Arial" w:hAnsi="Arial" w:cs="Arial"/>
+          <w:sz w:val="28"/>
+          <w:szCs w:val="28"/>
+          <w:lang w:val="vi-VN"/>
+        </w:rPr>
+      </w:pPr>
+      <w:r>
+        <w:rPr>
+          <w:rFonts w:ascii="Arial" w:hAnsi="Arial" w:cs="Arial"/>
+          <w:sz w:val="28"/>
+          <w:szCs w:val="28"/>
+          <w:lang w:val="vi-VN"/>
+        </w:rPr>
+        <w:t xml:space="preserve">Vấn đề đặt ra khi sử dụng dịch vụ này, nhà phát triển ứng dụng chỉ quan tâm về độ hiệu quả của dịch vụ cho cặp ngôn ngữ đang sử </w:t>
+      </w:r>
+      <w:r>
+        <w:rPr>
+          <w:rFonts w:ascii="Arial" w:hAnsi="Arial" w:cs="Arial"/>
+          <w:sz w:val="28"/>
+          <w:szCs w:val="28"/>
+          <w:lang w:val="vi-VN"/>
+        </w:rPr>
+        <w:t>dụng mang lại lợi ích trực tiếp cho họ.</w:t>
+      </w:r>
+    </w:p>
+    <w:p>
+      <w:pPr>
+        <w:pStyle w:val="NormalWeb"/>
+        <w:spacing w:before="0" w:beforeAutospacing="0" w:line="360" w:lineRule="auto"/>
+        <w:rPr>
+          <w:rFonts w:ascii="Arial" w:hAnsi="Arial" w:cs="Arial"/>
+          <w:sz w:val="28"/>
+          <w:szCs w:val="28"/>
+          <w:lang w:val="vi-VN"/>
+        </w:rPr>
+      </w:pPr>
+      <w:r>
+        <w:rPr>
+          <w:rFonts w:ascii="Arial" w:hAnsi="Arial" w:cs="Arial"/>
+          <w:sz w:val="28"/>
+          <w:szCs w:val="28"/>
+          <w:lang w:val="vi-VN"/>
+        </w:rPr>
+        <w:t xml:space="preserve">Vì thế, con người mong muốn có thêm những công cụ hỗ trợ họ một phần giúp họ có thể tạm thời bỏ qua sự khác biết ngôn ngữ khác nhau để hoàn </w:t>
+      </w:r>
+      <w:r>
+        <w:rPr>
+          <w:rFonts w:ascii="Arial" w:hAnsi="Arial" w:cs="Arial"/>
+          <w:sz w:val="28"/>
+          <w:szCs w:val="28"/>
+          <w:lang w:val="vi-VN"/>
+        </w:rPr>
+        <w:lastRenderedPageBreak/>
+        <w:t>thành một mục đích của họ. Từ đó các dịch vụ về ngôn ngữ được ra đời và phát triển một cách nhanh chóng.</w:t>
       </w:r>
     </w:p>
     <w:p>
@@ -173,7 +234,6 @@
           <w:szCs w:val="28"/>
           <w:lang w:val="vi-VN"/>
         </w:rPr>
-        <w:lastRenderedPageBreak/>
         <w:t>Với sự phát triển kinh tế và toàn cầu hoá, các dịch vụ dịch cũng như các ứng dụng sử dụng dịch vụ này không chỉ hấp dẫn người sử dụng mà còn thu hút giới công nghệ trên thế giới. Một dịch vụ dịch máy thường sở hữu những đặc điểm nổi bật như:</w:t>
       </w:r>
     </w:p>
@@ -307,6 +367,65 @@
     <w:p>
       <w:pPr>
         <w:pStyle w:val="NormalWeb"/>
+        <w:numPr>
+          <w:ilvl w:val="0"/>
+          <w:numId w:val="3"/>
+        </w:numPr>
+        <w:spacing w:before="0" w:beforeAutospacing="0" w:line="360" w:lineRule="auto"/>
+        <w:rPr>
+          <w:rFonts w:ascii="Arial" w:hAnsi="Arial" w:cs="Arial"/>
+          <w:sz w:val="28"/>
+          <w:szCs w:val="28"/>
+          <w:lang w:val="vi-VN"/>
+        </w:rPr>
+      </w:pPr>
+      <w:r>
+        <w:rPr>
+          <w:rFonts w:ascii="Arial" w:hAnsi="Arial" w:cs="Arial"/>
+          <w:sz w:val="28"/>
+          <w:szCs w:val="28"/>
+          <w:lang w:val="vi-VN"/>
+        </w:rPr>
+        <w:t xml:space="preserve">Trợ giúp tự nhiên nhất cho người sử </w:t>
+      </w:r>
+      <w:r>
+        <w:rPr>
+          <w:rFonts w:ascii="Arial" w:hAnsi="Arial" w:cs="Arial"/>
+          <w:sz w:val="28"/>
+          <w:szCs w:val="28"/>
+          <w:lang w:val="vi-VN"/>
+        </w:rPr>
+        <w:t>dụng.</w:t>
+      </w:r>
+    </w:p>
+    <w:p>
+      <w:pPr>
+        <w:pStyle w:val="NormalWeb"/>
+        <w:numPr>
+          <w:ilvl w:val="0"/>
+          <w:numId w:val="3"/>
+        </w:numPr>
+        <w:spacing w:before="0" w:beforeAutospacing="0" w:line="360" w:lineRule="auto"/>
+        <w:rPr>
+          <w:rFonts w:ascii="Arial" w:hAnsi="Arial" w:cs="Arial"/>
+          <w:sz w:val="28"/>
+          <w:szCs w:val="28"/>
+          <w:lang w:val="vi-VN"/>
+        </w:rPr>
+      </w:pPr>
+      <w:r>
+        <w:rPr>
+          <w:rFonts w:ascii="Arial" w:hAnsi="Arial" w:cs="Arial"/>
+          <w:sz w:val="28"/>
+          <w:szCs w:val="28"/>
+          <w:lang w:val="vi-VN"/>
+        </w:rPr>
+        <w:t>Tiềm năng kinh doanh lợi nhuận cũng rất to lớn.</w:t>
+      </w:r>
+    </w:p>
+    <w:p>
+      <w:pPr>
+        <w:pStyle w:val="NormalWeb"/>
         <w:spacing w:before="0" w:beforeAutospacing="0" w:line="360" w:lineRule="auto"/>
         <w:rPr>
           <w:rFonts w:ascii="Arial" w:hAnsi="Arial" w:cs="Arial"/>
@@ -336,7 +455,19 @@
     </w:p>
     <w:p>
       <w:pPr>
-        <w:spacing w:before="100" w:beforeAutospacing="1" w:after="100" w:afterAutospacing="1"/>
+        <w:pStyle w:val="NormalWeb"/>
+        <w:spacing w:before="0" w:beforeAutospacing="0" w:line="360" w:lineRule="auto"/>
+        <w:rPr>
+          <w:rFonts w:ascii="Arial" w:hAnsi="Arial" w:cs="Arial"/>
+          <w:sz w:val="28"/>
+          <w:szCs w:val="28"/>
+          <w:lang w:val="vi-VN"/>
+        </w:rPr>
+      </w:pPr>
+    </w:p>
+    <w:p>
+      <w:pPr>
+        <w:spacing w:before="100" w:beforeAutospacing="1" w:after="100" w:afterAutospacing="1" w:line="360" w:lineRule="auto"/>
         <w:rPr>
           <w:rFonts w:ascii="Arial" w:eastAsia="Times New Roman" w:hAnsi="Arial" w:cs="Arial"/>
           <w:sz w:val="32"/>
@@ -423,7 +554,6 @@
           <w:szCs w:val="28"/>
           <w:lang w:val="vi-VN"/>
         </w:rPr>
-        <w:lastRenderedPageBreak/>
         <w:t>Như đã trình bày ở trên, các ứng dụng sử dụng dịch vụ dịch máy ngày càng thu hút sự đầu tư và các nhà phát triển phần mềm lẫn người sử dụng phần mềm. Việt Nam đang đi trên con đường toàn cầu hoá nên thị trường Việt Nam là một thị trường đầy tiềm năng. Nhu cầu học tiếng Anh của các học sinh, sinh viên cũng như người dân là rất lớn.</w:t>
       </w:r>
       <w:r>
@@ -444,6 +574,57 @@
         </w:rPr>
         <w:t>ứng dụng này cũng có một số ưu điểm cũng như khuyết điểm của nó.</w:t>
       </w:r>
+    </w:p>
+    <w:p>
+      <w:pPr>
+        <w:pStyle w:val="NormalWeb"/>
+        <w:spacing w:line="360" w:lineRule="auto"/>
+        <w:rPr>
+          <w:rFonts w:ascii="Arial" w:hAnsi="Arial" w:cs="Arial"/>
+          <w:sz w:val="28"/>
+          <w:szCs w:val="28"/>
+          <w:lang w:val="vi-VN"/>
+        </w:rPr>
+      </w:pPr>
+      <w:r>
+        <w:rPr>
+          <w:rFonts w:ascii="Arial" w:hAnsi="Arial" w:cs="Arial"/>
+          <w:sz w:val="28"/>
+          <w:szCs w:val="28"/>
+          <w:lang w:val="vi-VN"/>
+        </w:rPr>
+        <w:t xml:space="preserve">Với các lý do trên, nhóm sinh viên quyết định chọn đề tài </w:t>
+      </w:r>
+      <w:r>
+        <w:rPr>
+          <w:rFonts w:ascii="Arial" w:hAnsi="Arial" w:cs="Arial"/>
+          <w:sz w:val="28"/>
+          <w:szCs w:val="28"/>
+          <w:lang w:val="vi-VN"/>
+        </w:rPr>
+        <w:t>“Xây dựng mô hình dịch máy từ tiếng Anh sang tiếng Việt”</w:t>
+      </w:r>
+      <w:r>
+        <w:rPr>
+          <w:rFonts w:ascii="Arial" w:hAnsi="Arial" w:cs="Arial"/>
+          <w:sz w:val="28"/>
+          <w:szCs w:val="28"/>
+          <w:lang w:val="vi-VN"/>
+        </w:rPr>
+        <w:t xml:space="preserve"> để tạo do một dịch vụ miễn phí và độ chính xác tạm chấp nhận được để phục vụ cho cộng đồng.</w:t>
+      </w:r>
+    </w:p>
+    <w:p>
+      <w:pPr>
+        <w:pStyle w:val="NormalWeb"/>
+        <w:spacing w:line="360" w:lineRule="auto"/>
+        <w:rPr>
+          <w:rFonts w:ascii="Arial" w:hAnsi="Arial" w:cs="Arial"/>
+          <w:sz w:val="28"/>
+          <w:szCs w:val="28"/>
+          <w:lang w:val="vi-VN"/>
+        </w:rPr>
+      </w:pPr>
     </w:p>
     <w:p>
       <w:pPr>
@@ -511,8 +692,8 @@
           <w:lang w:val="vi-VN"/>
         </w:rPr>
         <w:drawing>
-          <wp:inline distT="0" distB="0" distL="0" distR="0" wp14:anchorId="52882D6B" wp14:editId="28E17DDF">
-            <wp:extent cx="5943600" cy="2529840"/>
+          <wp:inline distT="0" distB="0" distL="0" distR="0" wp14:anchorId="52882D6B" wp14:editId="2B2EAD48">
+            <wp:extent cx="5950761" cy="2532888"/>
             <wp:effectExtent l="0" t="0" r="0" b="0"/>
             <wp:docPr id="1" name="Picture 1" descr="A screenshot of a cell phone&#10;&#10;Description automatically generated"/>
             <wp:cNvGraphicFramePr>
@@ -540,7 +721,7 @@
                   <pic:spPr>
                     <a:xfrm>
                       <a:off x="0" y="0"/>
-                      <a:ext cx="5943600" cy="2529840"/>
+                      <a:ext cx="5950761" cy="2532888"/>
                     </a:xfrm>
                     <a:prstGeom prst="rect">
                       <a:avLst/>
@@ -623,7 +804,6 @@
           <w:szCs w:val="28"/>
           <w:lang w:val="vi-VN"/>
         </w:rPr>
-        <w:lastRenderedPageBreak/>
         <w:t xml:space="preserve">Có thể sử dụng phầm mềm này trên máy tính, điện </w:t>
       </w:r>
       <w:r>
@@ -769,6 +949,7 @@
           <w:szCs w:val="28"/>
           <w:lang w:val="vi-VN"/>
         </w:rPr>
+        <w:lastRenderedPageBreak/>
         <w:t>Chỉ hiển thị giới hạn 5000 từ mỗi lần và cắt đoạn chưa hợp lí.</w:t>
       </w:r>
     </w:p>
@@ -812,27 +993,7 @@
             <w:szCs w:val="28"/>
             <w:lang w:val="vi-VN"/>
           </w:rPr>
-          <w:t>https://translate.googl</w:t>
-        </w:r>
-        <w:r>
-          <w:rPr>
-            <w:rStyle w:val="Hyperlink"/>
-            <w:rFonts w:ascii="Arial" w:hAnsi="Arial" w:cs="Arial"/>
-            <w:sz w:val="28"/>
-            <w:szCs w:val="28"/>
-            <w:lang w:val="vi-VN"/>
-          </w:rPr>
-          <w:t>e</w:t>
-        </w:r>
-        <w:r>
-          <w:rPr>
-            <w:rStyle w:val="Hyperlink"/>
-            <w:rFonts w:ascii="Arial" w:hAnsi="Arial" w:cs="Arial"/>
-            <w:sz w:val="28"/>
-            <w:szCs w:val="28"/>
-            <w:lang w:val="vi-VN"/>
-          </w:rPr>
-          <w:t>.com</w:t>
+          <w:t>https://translate.google.com</w:t>
         </w:r>
       </w:hyperlink>
     </w:p>
@@ -1066,7 +1227,6 @@
           <w:szCs w:val="28"/>
           <w:lang w:val="vi-VN"/>
         </w:rPr>
-        <w:lastRenderedPageBreak/>
         <w:t>Nhược điểm:</w:t>
       </w:r>
     </w:p>
@@ -1176,90 +1336,18 @@
         </w:rPr>
         <w:t xml:space="preserve"> </w:t>
       </w:r>
-      <w:r>
-        <w:rPr>
-          <w:rFonts w:ascii="Arial" w:hAnsi="Arial" w:cs="Arial"/>
-          <w:sz w:val="28"/>
-          <w:szCs w:val="28"/>
-          <w:lang w:val="vi-VN"/>
-        </w:rPr>
-        <w:fldChar w:fldCharType="begin"/>
-      </w:r>
-      <w:r>
-        <w:rPr>
-          <w:rFonts w:ascii="Arial" w:hAnsi="Arial" w:cs="Arial"/>
-          <w:sz w:val="28"/>
-          <w:szCs w:val="28"/>
-          <w:lang w:val="vi-VN"/>
-        </w:rPr>
-        <w:instrText xml:space="preserve"> HYPERLINK "</w:instrText>
-      </w:r>
-      <w:r>
-        <w:rPr>
-          <w:rFonts w:ascii="Arial" w:hAnsi="Arial" w:cs="Arial"/>
-          <w:sz w:val="28"/>
-          <w:szCs w:val="28"/>
-          <w:lang w:val="vi-VN"/>
-        </w:rPr>
-        <w:instrText>https://www.bing.com/translator</w:instrText>
-      </w:r>
-      <w:r>
-        <w:rPr>
-          <w:rFonts w:ascii="Arial" w:hAnsi="Arial" w:cs="Arial"/>
-          <w:sz w:val="28"/>
-          <w:szCs w:val="28"/>
-          <w:lang w:val="vi-VN"/>
-        </w:rPr>
-        <w:instrText xml:space="preserve">" </w:instrText>
-      </w:r>
-      <w:r>
-        <w:rPr>
-          <w:rFonts w:ascii="Arial" w:hAnsi="Arial" w:cs="Arial"/>
-          <w:sz w:val="28"/>
-          <w:szCs w:val="28"/>
-          <w:lang w:val="vi-VN"/>
-        </w:rPr>
-        <w:fldChar w:fldCharType="separate"/>
-      </w:r>
-      <w:r>
-        <w:rPr>
-          <w:rStyle w:val="Hyperlink"/>
-          <w:rFonts w:ascii="Arial" w:hAnsi="Arial" w:cs="Arial"/>
-          <w:sz w:val="28"/>
-          <w:szCs w:val="28"/>
-          <w:lang w:val="vi-VN"/>
-        </w:rPr>
-        <w:t>https://www.bing.c</w:t>
-      </w:r>
-      <w:r>
-        <w:rPr>
-          <w:rStyle w:val="Hyperlink"/>
-          <w:rFonts w:ascii="Arial" w:hAnsi="Arial" w:cs="Arial"/>
-          <w:sz w:val="28"/>
-          <w:szCs w:val="28"/>
-          <w:lang w:val="vi-VN"/>
-        </w:rPr>
-        <w:t>o</w:t>
-      </w:r>
-      <w:r>
-        <w:rPr>
-          <w:rStyle w:val="Hyperlink"/>
-          <w:rFonts w:ascii="Arial" w:hAnsi="Arial" w:cs="Arial"/>
-          <w:sz w:val="28"/>
-          <w:szCs w:val="28"/>
-          <w:lang w:val="vi-VN"/>
-        </w:rPr>
-        <w:t>m/translator</w:t>
-      </w:r>
-      <w:r>
-        <w:rPr>
-          <w:rFonts w:ascii="Arial" w:hAnsi="Arial" w:cs="Arial"/>
-          <w:sz w:val="28"/>
-          <w:szCs w:val="28"/>
-          <w:lang w:val="vi-VN"/>
-        </w:rPr>
-        <w:fldChar w:fldCharType="end"/>
-      </w:r>
+      <w:hyperlink r:id="rId9" w:history="1">
+        <w:r>
+          <w:rPr>
+            <w:rStyle w:val="Hyperlink"/>
+            <w:rFonts w:ascii="Arial" w:hAnsi="Arial" w:cs="Arial"/>
+            <w:sz w:val="28"/>
+            <w:szCs w:val="28"/>
+            <w:lang w:val="vi-VN"/>
+          </w:rPr>
+          <w:t>https://www.bing.com/translator</w:t>
+        </w:r>
+      </w:hyperlink>
     </w:p>
     <w:p>
       <w:pPr>
@@ -1365,7 +1453,7 @@
                     <pic:cNvPicPr/>
                   </pic:nvPicPr>
                   <pic:blipFill>
-                    <a:blip r:embed="rId9" cstate="print">
+                    <a:blip r:embed="rId10" cstate="print">
                       <a:extLst>
                         <a:ext uri="{28A0092B-C50C-407E-A947-70E740481C1C}">
                           <a14:useLocalDpi xmlns:a14="http://schemas.microsoft.com/office/drawing/2010/main" val="0"/>
@@ -1498,30 +1586,6 @@
         <w:spacing w:before="0" w:beforeAutospacing="0" w:line="360" w:lineRule="auto"/>
         <w:rPr>
           <w:rFonts w:ascii="Arial" w:hAnsi="Arial" w:cs="Arial"/>
-          <w:sz w:val="28"/>
-          <w:szCs w:val="28"/>
-          <w:lang w:val="vi-VN"/>
-        </w:rPr>
-      </w:pPr>
-    </w:p>
-    <w:p>
-      <w:pPr>
-        <w:pStyle w:val="NormalWeb"/>
-        <w:spacing w:before="0" w:beforeAutospacing="0" w:line="360" w:lineRule="auto"/>
-        <w:rPr>
-          <w:rFonts w:ascii="Arial" w:hAnsi="Arial" w:cs="Arial"/>
-          <w:sz w:val="28"/>
-          <w:szCs w:val="28"/>
-          <w:lang w:val="vi-VN"/>
-        </w:rPr>
-      </w:pPr>
-    </w:p>
-    <w:p>
-      <w:pPr>
-        <w:pStyle w:val="NormalWeb"/>
-        <w:spacing w:before="0" w:beforeAutospacing="0" w:line="360" w:lineRule="auto"/>
-        <w:rPr>
-          <w:rFonts w:ascii="Arial" w:hAnsi="Arial" w:cs="Arial"/>
           <w:b/>
           <w:bCs/>
           <w:sz w:val="28"/>
@@ -1538,7 +1602,6 @@
           <w:szCs w:val="28"/>
           <w:lang w:val="vi-VN"/>
         </w:rPr>
-        <w:lastRenderedPageBreak/>
         <w:t>Nhược điểm:</w:t>
       </w:r>
     </w:p>
@@ -1564,7 +1627,25 @@
           <w:szCs w:val="28"/>
           <w:lang w:val="vi-VN"/>
         </w:rPr>
-        <w:t>Miễn phí tối đa 160 từ và 2000 từ trên một ngày.</w:t>
+        <w:t>Miễn phí tối đa 160 từ</w:t>
+      </w:r>
+      <w:r>
+        <w:rPr>
+          <w:rFonts w:ascii="Arial" w:hAnsi="Arial" w:cs="Arial"/>
+          <w:sz w:val="28"/>
+          <w:szCs w:val="28"/>
+          <w:lang w:val="vi-VN"/>
+        </w:rPr>
+        <w:t xml:space="preserve"> trong một lần dịch</w:t>
+      </w:r>
+      <w:r>
+        <w:rPr>
+          <w:rFonts w:ascii="Arial" w:hAnsi="Arial" w:cs="Arial"/>
+          <w:sz w:val="28"/>
+          <w:szCs w:val="28"/>
+          <w:lang w:val="vi-VN"/>
+        </w:rPr>
+        <w:t xml:space="preserve"> và 2000 từ trên một ngày.</w:t>
       </w:r>
     </w:p>
     <w:p>
@@ -1704,7 +1785,43 @@
     </w:p>
     <w:p>
       <w:pPr>
-        <w:spacing w:before="100" w:beforeAutospacing="1" w:after="100" w:afterAutospacing="1"/>
+        <w:pStyle w:val="NormalWeb"/>
+        <w:spacing w:before="0" w:beforeAutospacing="0" w:line="360" w:lineRule="auto"/>
+        <w:rPr>
+          <w:rFonts w:ascii="Arial" w:hAnsi="Arial" w:cs="Arial"/>
+          <w:sz w:val="28"/>
+          <w:szCs w:val="28"/>
+          <w:lang w:val="vi-VN"/>
+        </w:rPr>
+      </w:pPr>
+    </w:p>
+    <w:p>
+      <w:pPr>
+        <w:pStyle w:val="NormalWeb"/>
+        <w:spacing w:before="0" w:beforeAutospacing="0" w:line="360" w:lineRule="auto"/>
+        <w:rPr>
+          <w:rFonts w:ascii="Arial" w:hAnsi="Arial" w:cs="Arial"/>
+          <w:sz w:val="28"/>
+          <w:szCs w:val="28"/>
+          <w:lang w:val="vi-VN"/>
+        </w:rPr>
+      </w:pPr>
+    </w:p>
+    <w:p>
+      <w:pPr>
+        <w:pStyle w:val="NormalWeb"/>
+        <w:spacing w:before="0" w:beforeAutospacing="0" w:line="360" w:lineRule="auto"/>
+        <w:rPr>
+          <w:rFonts w:ascii="Arial" w:hAnsi="Arial" w:cs="Arial"/>
+          <w:sz w:val="28"/>
+          <w:szCs w:val="28"/>
+          <w:lang w:val="vi-VN"/>
+        </w:rPr>
+      </w:pPr>
+    </w:p>
+    <w:p>
+      <w:pPr>
+        <w:spacing w:before="100" w:beforeAutospacing="1" w:after="100" w:afterAutospacing="1" w:line="360" w:lineRule="auto"/>
         <w:rPr>
           <w:rFonts w:ascii="Arial" w:eastAsia="Times New Roman" w:hAnsi="Arial" w:cs="Arial"/>
           <w:sz w:val="32"/>
@@ -1812,34 +1929,35 @@
           <w:szCs w:val="28"/>
           <w:lang w:val="vi-VN"/>
         </w:rPr>
+        <w:t>Luận văn sử dụng phương pháp dịch máy dựa thống kê để tiếp cận hoàn toàn dựa trên ngữ liệu nên nó hoàn toàn độc lập với ngôn ngữ. Những tham số thống kê thu được từ việc huấn luyện trên ngữ liệu song ngữ sẽ được sử dụng cho các lần dịch sau.</w:t>
+      </w:r>
+    </w:p>
+    <w:p>
+      <w:pPr>
+        <w:pStyle w:val="NormalWeb"/>
+        <w:spacing w:before="0" w:beforeAutospacing="0" w:line="360" w:lineRule="auto"/>
+        <w:rPr>
+          <w:rFonts w:ascii="Arial" w:hAnsi="Arial" w:cs="Arial"/>
+          <w:sz w:val="28"/>
+          <w:szCs w:val="28"/>
+          <w:lang w:val="vi-VN"/>
+        </w:rPr>
+      </w:pPr>
+      <w:r>
+        <w:rPr>
+          <w:rFonts w:ascii="Arial" w:hAnsi="Arial" w:cs="Arial"/>
+          <w:sz w:val="28"/>
+          <w:szCs w:val="28"/>
+          <w:lang w:val="vi-VN"/>
+        </w:rPr>
         <w:lastRenderedPageBreak/>
-        <w:t>Luận văn sử dụng phương pháp dịch máy dựa thống kê để tiếp cận hoàn toàn dựa trên ngữ liệu nên nó hoàn toàn độc lập với ngôn ngữ. Những tham số thống kê thu được từ việc huấn luyện trên ngữ liệu song ngữ sẽ được sử dụng cho các lần dịch sau.</w:t>
-      </w:r>
-    </w:p>
-    <w:p>
-      <w:pPr>
-        <w:pStyle w:val="NormalWeb"/>
-        <w:spacing w:before="0" w:beforeAutospacing="0" w:line="360" w:lineRule="auto"/>
-        <w:rPr>
-          <w:rFonts w:ascii="Arial" w:hAnsi="Arial" w:cs="Arial"/>
-          <w:sz w:val="28"/>
-          <w:szCs w:val="28"/>
-          <w:lang w:val="vi-VN"/>
-        </w:rPr>
-      </w:pPr>
-      <w:r>
-        <w:rPr>
-          <w:rFonts w:ascii="Arial" w:hAnsi="Arial" w:cs="Arial"/>
-          <w:sz w:val="28"/>
-          <w:szCs w:val="28"/>
-          <w:lang w:val="vi-VN"/>
-        </w:rPr>
         <w:t>Để hoàn thành luận văn, nhóm sinh viên tiến hành xây dựng một mô hình dịch máy từ tiếng Anh sang tiếng Việt và có ứng dụng thử nghiệm để đánh giá mô hình.</w:t>
       </w:r>
     </w:p>
     <w:p>
       <w:pPr>
         <w:pStyle w:val="NormalWeb"/>
+        <w:spacing w:line="360" w:lineRule="auto"/>
         <w:rPr>
           <w:rFonts w:ascii="Arial" w:hAnsi="Arial" w:cs="Arial"/>
           <w:b/>
@@ -1911,16 +2029,7 @@
           <w:szCs w:val="28"/>
           <w:lang w:val="vi-VN"/>
         </w:rPr>
-        <w:t xml:space="preserve"> bày lý thuyết nền </w:t>
-      </w:r>
-      <w:r>
-        <w:rPr>
-          <w:rFonts w:ascii="Arial" w:eastAsia="Times New Roman" w:hAnsi="Arial" w:cs="Arial"/>
-          <w:sz w:val="28"/>
-          <w:szCs w:val="28"/>
-          <w:lang w:val="vi-VN"/>
-        </w:rPr>
-        <w:t>tảng và giải pháp để xử lý việc dịch một văn bản từ tiếng Anh sang tiếng Việt.</w:t>
+        <w:t xml:space="preserve"> bày lý thuyết nền tảng và giải pháp để xử lý việc dịch một văn bản từ tiếng Anh sang tiếng Việt.</w:t>
       </w:r>
     </w:p>
     <w:p>
@@ -2030,34 +2139,13 @@
         <w:spacing w:before="100" w:beforeAutospacing="1" w:after="100" w:afterAutospacing="1" w:line="360" w:lineRule="auto"/>
         <w:rPr>
           <w:rFonts w:ascii="Arial" w:eastAsia="Times New Roman" w:hAnsi="Arial" w:cs="Arial"/>
-          <w:sz w:val="28"/>
-          <w:szCs w:val="28"/>
-        </w:rPr>
-      </w:pPr>
-    </w:p>
-    <w:p>
-      <w:pPr>
-        <w:spacing w:before="100" w:beforeAutospacing="1" w:after="100" w:afterAutospacing="1" w:line="360" w:lineRule="auto"/>
-        <w:rPr>
-          <w:rFonts w:ascii="Arial" w:eastAsia="Times New Roman" w:hAnsi="Arial" w:cs="Arial"/>
-          <w:sz w:val="28"/>
-          <w:szCs w:val="28"/>
-        </w:rPr>
-      </w:pPr>
-    </w:p>
-    <w:p>
-      <w:pPr>
-        <w:spacing w:before="100" w:beforeAutospacing="1" w:after="100" w:afterAutospacing="1" w:line="360" w:lineRule="auto"/>
-        <w:rPr>
-          <w:rFonts w:ascii="Arial" w:eastAsia="Times New Roman" w:hAnsi="Arial" w:cs="Arial"/>
-          <w:sz w:val="28"/>
-          <w:szCs w:val="28"/>
-        </w:rPr>
-      </w:pPr>
-    </w:p>
-    <w:p>
-      <w:pPr>
-        <w:spacing w:before="100" w:beforeAutospacing="1" w:after="100" w:afterAutospacing="1"/>
+          <w:b/>
+          <w:bCs/>
+          <w:sz w:val="32"/>
+          <w:szCs w:val="32"/>
+        </w:rPr>
+      </w:pPr>
+      <w:r>
         <w:rPr>
           <w:rFonts w:ascii="Arial" w:eastAsia="Times New Roman" w:hAnsi="Arial" w:cs="Arial"/>
           <w:b/>
@@ -2065,16 +2153,6 @@
           <w:sz w:val="32"/>
           <w:szCs w:val="32"/>
         </w:rPr>
-      </w:pPr>
-      <w:r>
-        <w:rPr>
-          <w:rFonts w:ascii="Arial" w:eastAsia="Times New Roman" w:hAnsi="Arial" w:cs="Arial"/>
-          <w:b/>
-          <w:bCs/>
-          <w:sz w:val="32"/>
-          <w:szCs w:val="32"/>
-        </w:rPr>
-        <w:lastRenderedPageBreak/>
         <w:t>1.5 PHẠM VI ĐỀ TÀI</w:t>
       </w:r>
     </w:p>
@@ -2100,18 +2178,7 @@
           <w:szCs w:val="28"/>
           <w:lang w:val="vi-VN"/>
         </w:rPr>
-        <w:t>Sản phẩm được tại ra hướng đến những người có m</w:t>
-      </w:r>
-      <w:bookmarkStart w:id="0" w:name="_GoBack"/>
-      <w:bookmarkEnd w:id="0"/>
-      <w:r>
-        <w:rPr>
-          <w:rFonts w:ascii="Arial" w:eastAsia="Times New Roman" w:hAnsi="Arial" w:cs="Arial"/>
-          <w:sz w:val="28"/>
-          <w:szCs w:val="28"/>
-          <w:lang w:val="vi-VN"/>
-        </w:rPr>
-        <w:t>ong muốn sử dụng các công cụ dịch.</w:t>
+        <w:t>Sản phẩm được tại ra hướng đến những người có mong muốn sử dụng các công cụ dịch.</w:t>
       </w:r>
     </w:p>
     <w:p>
@@ -2188,61 +2255,6 @@
         </w:rPr>
         <w:t>Sản phẩm luận văn sẽ được áp dụng và mở rộng các thư viện có sẵn cũng như các cặt thô để đáp ứng yêu cầu nhằm đặt được các mục tiêu đã đặt ra.</w:t>
       </w:r>
-    </w:p>
-    <w:p>
-      <w:pPr>
-        <w:spacing w:before="100" w:beforeAutospacing="1" w:after="100" w:afterAutospacing="1" w:line="360" w:lineRule="auto"/>
-        <w:rPr>
-          <w:rFonts w:ascii="Arial" w:eastAsia="Times New Roman" w:hAnsi="Arial" w:cs="Arial"/>
-          <w:sz w:val="28"/>
-          <w:szCs w:val="28"/>
-          <w:lang w:val="vi-VN"/>
-        </w:rPr>
-      </w:pPr>
-    </w:p>
-    <w:p>
-      <w:pPr>
-        <w:spacing w:before="100" w:beforeAutospacing="1" w:after="100" w:afterAutospacing="1"/>
-        <w:rPr>
-          <w:rFonts w:ascii="Arial" w:eastAsia="Times New Roman" w:hAnsi="Arial" w:cs="Arial"/>
-          <w:sz w:val="28"/>
-          <w:szCs w:val="28"/>
-        </w:rPr>
-      </w:pPr>
-    </w:p>
-    <w:p>
-      <w:pPr>
-        <w:pStyle w:val="NormalWeb"/>
-        <w:rPr>
-          <w:rFonts w:ascii="Arial" w:hAnsi="Arial" w:cs="Arial"/>
-          <w:sz w:val="28"/>
-          <w:szCs w:val="28"/>
-        </w:rPr>
-      </w:pPr>
-    </w:p>
-    <w:p>
-      <w:pPr>
-        <w:pStyle w:val="NormalWeb"/>
-        <w:spacing w:before="0" w:beforeAutospacing="0" w:line="360" w:lineRule="auto"/>
-        <w:rPr>
-          <w:rFonts w:ascii="Arial" w:hAnsi="Arial" w:cs="Arial"/>
-          <w:sz w:val="28"/>
-          <w:szCs w:val="28"/>
-          <w:lang w:val="vi-VN"/>
-        </w:rPr>
-      </w:pPr>
-    </w:p>
-    <w:p>
-      <w:pPr>
-        <w:pStyle w:val="NormalWeb"/>
-        <w:spacing w:before="0" w:beforeAutospacing="0" w:line="360" w:lineRule="auto"/>
-        <w:rPr>
-          <w:rFonts w:ascii="Arial" w:hAnsi="Arial" w:cs="Arial"/>
-          <w:sz w:val="28"/>
-          <w:szCs w:val="28"/>
-          <w:lang w:val="vi-VN"/>
-        </w:rPr>
-      </w:pPr>
     </w:p>
     <w:p>
       <w:pPr>
@@ -2287,7 +2299,7 @@
 </file>
 
 <file path=word/numbering.xml><?xml version="1.0" encoding="utf-8"?>
-<w:numbering xmlns:wpc="http://schemas.microsoft.com/office/word/2010/wordprocessingCanvas" xmlns:cx="http://schemas.microsoft.com/office/drawing/2014/chartex" xmlns:cx1="http://schemas.microsoft.com/office/drawing/2015/9/8/chartex" xmlns:cx2="http://schemas.microsoft.com/office/drawing/2015/10/21/chartex" xmlns:cx3="http://schemas.microsoft.com/office/drawing/2016/5/9/chartex" xmlns:cx4="http://schemas.microsoft.com/office/drawing/2016/5/10/chartex" xmlns:cx5="http://schemas.microsoft.com/office/drawing/2016/5/11/chartex" xmlns:cx6="http://schemas.microsoft.com/office/drawing/2016/5/12/chartex" xmlns:cx7="http://schemas.microsoft.com/office/drawing/2016/5/13/chartex" xmlns:cx8="http://schemas.microsoft.com/office/drawing/2016/5/14/chartex" xmlns:mc="http://schemas.openxmlformats.org/markup-compatibility/2006" xmlns:aink="http://schemas.microsoft.com/office/drawing/2016/ink" xmlns:am3d="http://schemas.microsoft.com/office/drawing/2017/model3d" xmlns:o="urn:schemas-microsoft-com:office:office" xmlns:r="http://schemas.openxmlformats.org/officeDocument/2006/relationships" xmlns:m="http://schemas.openxmlformats.org/officeDocument/2006/math" xmlns:v="urn:schemas-microsoft-com:vml" xmlns:wp14="http://schemas.microsoft.com/office/word/2010/wordprocessingDrawing" xmlns:wp="http://schemas.openxmlformats.org/drawingml/2006/wordprocessingDrawing" xmlns:w10="urn:schemas-microsoft-com:office:word" xmlns:w="http://schemas.openxmlformats.org/wordprocessingml/2006/main" xmlns:w14="http://schemas.microsoft.com/office/word/2010/wordml" xmlns:w15="http://schemas.microsoft.com/office/word/2012/wordml" xmlns:w16cid="http://schemas.microsoft.com/office/word/2016/wordml/cid" xmlns:w16se="http://schemas.microsoft.com/office/word/2015/wordml/symex" xmlns:wpg="http://schemas.microsoft.com/office/word/2010/wordprocessingGroup" xmlns:wpi="http://schemas.microsoft.com/office/word/2010/wordprocessingInk" xmlns:wne="http://schemas.microsoft.com/office/word/2006/wordml" xmlns:wps="http://schemas.microsoft.com/office/word/2010/wordprocessingShape" mc:Ignorable="w14 w15 w16se w16cid wp14">
+<w:numbering xmlns:wpc="http://schemas.microsoft.com/office/word/2010/wordprocessingCanvas" xmlns:cx="http://schemas.microsoft.com/office/drawing/2014/chartex" xmlns:cx1="http://schemas.microsoft.com/office/drawing/2015/9/8/chartex" xmlns:cx2="http://schemas.microsoft.com/office/drawing/2015/10/21/chartex" xmlns:cx3="http://schemas.microsoft.com/office/drawing/2016/5/9/chartex" xmlns:cx4="http://schemas.microsoft.com/office/drawing/2016/5/10/chartex" xmlns:cx5="http://schemas.microsoft.com/office/drawing/2016/5/11/chartex" xmlns:cx6="http://schemas.microsoft.com/office/drawing/2016/5/12/chartex" xmlns:cx7="http://schemas.microsoft.com/office/drawing/2016/5/13/chartex" xmlns:cx8="http://schemas.microsoft.com/office/drawing/2016/5/14/chartex" xmlns:mc="http://schemas.openxmlformats.org/markup-compatibility/2006" xmlns:aink="http://schemas.microsoft.com/office/drawing/2016/ink" xmlns:am3d="http://schemas.microsoft.com/office/drawing/2017/model3d" xmlns:o="urn:schemas-microsoft-com:office:office" xmlns:r="http://schemas.openxmlformats.org/officeDocument/2006/relationships" xmlns:m="http://schemas.openxmlformats.org/officeDocument/2006/math" xmlns:v="urn:schemas-microsoft-com:vml" xmlns:wp14="http://schemas.microsoft.com/office/word/2010/wordprocessingDrawing" xmlns:wp="http://schemas.openxmlformats.org/drawingml/2006/wordprocessingDrawing" xmlns:w10="urn:schemas-microsoft-com:office:word" xmlns:w="http://schemas.openxmlformats.org/wordprocessingml/2006/main" xmlns:w14="http://schemas.microsoft.com/office/word/2010/wordml" xmlns:w15="http://schemas.microsoft.com/office/word/2012/wordml" xmlns:w16cex="http://schemas.microsoft.com/office/word/2018/wordml/cex" xmlns:w16cid="http://schemas.microsoft.com/office/word/2016/wordml/cid" xmlns:w16="http://schemas.microsoft.com/office/word/2018/wordml" xmlns:w16se="http://schemas.microsoft.com/office/word/2015/wordml/symex" xmlns:wpg="http://schemas.microsoft.com/office/word/2010/wordprocessingGroup" xmlns:wpi="http://schemas.microsoft.com/office/word/2010/wordprocessingInk" xmlns:wne="http://schemas.microsoft.com/office/word/2006/wordml" xmlns:wps="http://schemas.microsoft.com/office/word/2010/wordprocessingShape" mc:Ignorable="w14 w15 w16se w16cid w16 w16cex wp14">
   <w:abstractNum w:abstractNumId="0" w15:restartNumberingAfterBreak="0">
     <w:nsid w:val="01EF5461"/>
     <w:multiLevelType w:val="multilevel"/>
@@ -3346,7 +3358,7 @@
       <w:lvlText w:val=""/>
       <w:lvlJc w:val="left"/>
       <w:pPr>
-        <w:ind w:left="1080" w:hanging="360"/>
+        <w:ind w:left="990" w:hanging="360"/>
       </w:pPr>
       <w:rPr>
         <w:rFonts w:ascii="Wingdings" w:hAnsi="Wingdings" w:hint="default"/>
@@ -3358,7 +3370,7 @@
       <w:lvlText w:val=""/>
       <w:lvlJc w:val="left"/>
       <w:pPr>
-        <w:ind w:left="1440" w:hanging="360"/>
+        <w:ind w:left="1350" w:hanging="360"/>
       </w:pPr>
       <w:rPr>
         <w:rFonts w:ascii="Wingdings" w:hAnsi="Wingdings" w:hint="default"/>
@@ -3370,7 +3382,7 @@
       <w:lvlText w:val=""/>
       <w:lvlJc w:val="left"/>
       <w:pPr>
-        <w:ind w:left="1800" w:hanging="360"/>
+        <w:ind w:left="1710" w:hanging="360"/>
       </w:pPr>
       <w:rPr>
         <w:rFonts w:ascii="Wingdings" w:hAnsi="Wingdings" w:hint="default"/>
@@ -3382,7 +3394,7 @@
       <w:lvlText w:val=""/>
       <w:lvlJc w:val="left"/>
       <w:pPr>
-        <w:ind w:left="2160" w:hanging="360"/>
+        <w:ind w:left="2070" w:hanging="360"/>
       </w:pPr>
       <w:rPr>
         <w:rFonts w:ascii="Symbol" w:hAnsi="Symbol" w:hint="default"/>
@@ -3394,7 +3406,7 @@
       <w:lvlText w:val=""/>
       <w:lvlJc w:val="left"/>
       <w:pPr>
-        <w:ind w:left="2520" w:hanging="360"/>
+        <w:ind w:left="2430" w:hanging="360"/>
       </w:pPr>
       <w:rPr>
         <w:rFonts w:ascii="Symbol" w:hAnsi="Symbol" w:hint="default"/>
@@ -3406,7 +3418,7 @@
       <w:lvlText w:val=""/>
       <w:lvlJc w:val="left"/>
       <w:pPr>
-        <w:ind w:left="2880" w:hanging="360"/>
+        <w:ind w:left="2790" w:hanging="360"/>
       </w:pPr>
       <w:rPr>
         <w:rFonts w:ascii="Wingdings" w:hAnsi="Wingdings" w:hint="default"/>
@@ -3418,7 +3430,7 @@
       <w:lvlText w:val=""/>
       <w:lvlJc w:val="left"/>
       <w:pPr>
-        <w:ind w:left="3240" w:hanging="360"/>
+        <w:ind w:left="3150" w:hanging="360"/>
       </w:pPr>
       <w:rPr>
         <w:rFonts w:ascii="Wingdings" w:hAnsi="Wingdings" w:hint="default"/>
@@ -3430,7 +3442,7 @@
       <w:lvlText w:val=""/>
       <w:lvlJc w:val="left"/>
       <w:pPr>
-        <w:ind w:left="3600" w:hanging="360"/>
+        <w:ind w:left="3510" w:hanging="360"/>
       </w:pPr>
       <w:rPr>
         <w:rFonts w:ascii="Symbol" w:hAnsi="Symbol" w:hint="default"/>
@@ -3442,7 +3454,7 @@
       <w:lvlText w:val=""/>
       <w:lvlJc w:val="left"/>
       <w:pPr>
-        <w:ind w:left="3960" w:hanging="360"/>
+        <w:ind w:left="3870" w:hanging="360"/>
       </w:pPr>
       <w:rPr>
         <w:rFonts w:ascii="Symbol" w:hAnsi="Symbol" w:hint="default"/>
@@ -4632,7 +4644,7 @@
 </file>
 
 <file path=word/styles.xml><?xml version="1.0" encoding="utf-8"?>
-<w:styles xmlns:mc="http://schemas.openxmlformats.org/markup-compatibility/2006" xmlns:r="http://schemas.openxmlformats.org/officeDocument/2006/relationships" xmlns:w="http://schemas.openxmlformats.org/wordprocessingml/2006/main" xmlns:w14="http://schemas.microsoft.com/office/word/2010/wordml" xmlns:w15="http://schemas.microsoft.com/office/word/2012/wordml" xmlns:w16cid="http://schemas.microsoft.com/office/word/2016/wordml/cid" xmlns:w16se="http://schemas.microsoft.com/office/word/2015/wordml/symex" mc:Ignorable="w14 w15 w16se w16cid">
+<w:styles xmlns:mc="http://schemas.openxmlformats.org/markup-compatibility/2006" xmlns:r="http://schemas.openxmlformats.org/officeDocument/2006/relationships" xmlns:w="http://schemas.openxmlformats.org/wordprocessingml/2006/main" xmlns:w14="http://schemas.microsoft.com/office/word/2010/wordml" xmlns:w15="http://schemas.microsoft.com/office/word/2012/wordml" xmlns:w16cex="http://schemas.microsoft.com/office/word/2018/wordml/cex" xmlns:w16cid="http://schemas.microsoft.com/office/word/2016/wordml/cid" xmlns:w16="http://schemas.microsoft.com/office/word/2018/wordml" xmlns:w16se="http://schemas.microsoft.com/office/word/2015/wordml/symex" mc:Ignorable="w14 w15 w16se w16cid w16 w16cex">
   <w:docDefaults>
     <w:rPrDefault>
       <w:rPr>

</xml_diff>

<commit_message>
luan van 1 + 2
</commit_message>
<xml_diff>
--- a/Luận Văn/Chương I.docx
+++ b/Luận Văn/Chương I.docx
@@ -617,18 +617,6 @@
     <w:p>
       <w:pPr>
         <w:pStyle w:val="NormalWeb"/>
-        <w:spacing w:line="360" w:lineRule="auto"/>
-        <w:rPr>
-          <w:rFonts w:ascii="Arial" w:hAnsi="Arial" w:cs="Arial"/>
-          <w:sz w:val="28"/>
-          <w:szCs w:val="28"/>
-          <w:lang w:val="vi-VN"/>
-        </w:rPr>
-      </w:pPr>
-    </w:p>
-    <w:p>
-      <w:pPr>
-        <w:pStyle w:val="NormalWeb"/>
         <w:spacing w:before="0" w:beforeAutospacing="0" w:line="360" w:lineRule="auto"/>
         <w:rPr>
           <w:rFonts w:ascii="Arial" w:hAnsi="Arial" w:cs="Arial"/>
@@ -648,6 +636,7 @@
           <w:szCs w:val="36"/>
           <w:lang w:val="vi-VN"/>
         </w:rPr>
+        <w:lastRenderedPageBreak/>
         <w:t>Google Translate</w:t>
       </w:r>
     </w:p>
@@ -949,7 +938,6 @@
           <w:szCs w:val="28"/>
           <w:lang w:val="vi-VN"/>
         </w:rPr>
-        <w:lastRenderedPageBreak/>
         <w:t>Chỉ hiển thị giới hạn 5000 từ mỗi lần và cắt đoạn chưa hợp lí.</w:t>
       </w:r>
     </w:p>
@@ -973,6 +961,7 @@
           <w:szCs w:val="28"/>
           <w:lang w:val="vi-VN"/>
         </w:rPr>
+        <w:lastRenderedPageBreak/>
         <w:t>Link tham khảo:</w:t>
       </w:r>
       <w:r>
@@ -1383,6 +1372,7 @@
           <w:szCs w:val="36"/>
           <w:lang w:val="vi-VN"/>
         </w:rPr>
+        <w:lastRenderedPageBreak/>
         <w:t>Cambridge Dictionary</w:t>
       </w:r>
       <w:r>
@@ -1836,6 +1826,7 @@
           <w:sz w:val="32"/>
           <w:szCs w:val="32"/>
         </w:rPr>
+        <w:lastRenderedPageBreak/>
         <w:t xml:space="preserve">1.3 HƯỚNG PHÁT TRIỂN CỦA LUẬN VĂN </w:t>
       </w:r>
     </w:p>
@@ -2255,38 +2246,6 @@
         </w:rPr>
         <w:t>Sản phẩm luận văn sẽ được áp dụng và mở rộng các thư viện có sẵn cũng như các cặt thô để đáp ứng yêu cầu nhằm đặt được các mục tiêu đã đặt ra.</w:t>
       </w:r>
-    </w:p>
-    <w:p>
-      <w:pPr>
-        <w:pStyle w:val="NormalWeb"/>
-        <w:spacing w:before="0" w:beforeAutospacing="0" w:line="360" w:lineRule="auto"/>
-        <w:rPr>
-          <w:rFonts w:ascii="Arial" w:hAnsi="Arial" w:cs="Arial"/>
-          <w:sz w:val="28"/>
-          <w:szCs w:val="28"/>
-          <w:lang w:val="vi-VN"/>
-        </w:rPr>
-      </w:pPr>
-    </w:p>
-    <w:p>
-      <w:pPr>
-        <w:pStyle w:val="NormalWeb"/>
-        <w:spacing w:line="360" w:lineRule="auto"/>
-        <w:rPr>
-          <w:rFonts w:ascii="Arial" w:hAnsi="Arial" w:cs="Arial"/>
-          <w:lang w:val="vi-VN"/>
-        </w:rPr>
-      </w:pPr>
-    </w:p>
-    <w:p>
-      <w:pPr>
-        <w:spacing w:line="360" w:lineRule="auto"/>
-        <w:jc w:val="center"/>
-        <w:rPr>
-          <w:rFonts w:ascii="Arial" w:hAnsi="Arial" w:cs="Arial"/>
-          <w:lang w:val="vi-VN"/>
-        </w:rPr>
-      </w:pPr>
     </w:p>
     <w:sectPr>
       <w:pgSz w:w="12240" w:h="15840"/>

</xml_diff>